<commit_message>
Update script with COSI6
</commit_message>
<xml_diff>
--- a/DOC/FIT_ProjectPresentation.docx
+++ b/DOC/FIT_ProjectPresentation.docx
@@ -393,8 +393,16 @@
         <w:rPr>
           <w:lang w:val="en-US"/>
         </w:rPr>
-        <w:t>s to inform and support decisions related to the nuclear fuel cycle of a country or multiple countries</w:t>
-      </w:r>
+        <w:t xml:space="preserve">s to inform and support decisions related to the nuclear fuel cycle of a </w:t>
+      </w:r>
+      <w:proofErr w:type="gramStart"/>
+      <w:r>
+        <w:rPr>
+          <w:lang w:val="en-US"/>
+        </w:rPr>
+        <w:t>country or multiple countries</w:t>
+      </w:r>
+      <w:proofErr w:type="gramEnd"/>
       <w:r>
         <w:rPr>
           <w:lang w:val="en-US"/>
@@ -672,8 +680,6 @@
         </w:rPr>
         <w:t>1</w:t>
       </w:r>
-      <w:bookmarkStart w:id="0" w:name="_GoBack"/>
-      <w:bookmarkEnd w:id="0"/>
       <w:r>
         <w:rPr>
           <w:lang w:val="en-US"/>
@@ -823,11 +829,13 @@
       <w:pPr>
         <w:jc w:val="both"/>
         <w:rPr>
-          <w:lang w:val="en-US"/>
-        </w:rPr>
-      </w:pPr>
-      <w:r>
-        <w:rPr>
+          <w:color w:val="FF0000"/>
+          <w:lang w:val="en-US"/>
+        </w:rPr>
+      </w:pPr>
+      <w:r>
+        <w:rPr>
+          <w:color w:val="FF0000"/>
           <w:lang w:val="en-US"/>
         </w:rPr>
         <w:t>2. Fuel Shortage Response</w:t>
@@ -952,10 +960,25 @@
       </w:pPr>
       <w:r>
         <w:rPr>
+          <w:highlight w:val="green"/>
           <w:lang w:val="en-US"/>
         </w:rPr>
         <w:t>3. Variable Capacity Factor vs. Constant Capacity Factor</w:t>
       </w:r>
+      <w:r>
+        <w:rPr>
+          <w:lang w:val="en-US"/>
+        </w:rPr>
+        <w:t xml:space="preserve"> N G</w:t>
+      </w:r>
+      <w:r>
+        <w:rPr>
+          <w:lang w:val="en-US"/>
+        </w:rPr>
+        <w:t xml:space="preserve"> ME</w:t>
+      </w:r>
+      <w:bookmarkStart w:id="0" w:name="_GoBack"/>
+      <w:bookmarkEnd w:id="0"/>
     </w:p>
     <w:p>
       <w:pPr>
@@ -991,11 +1014,13 @@
       <w:pPr>
         <w:jc w:val="both"/>
         <w:rPr>
-          <w:lang w:val="en-US"/>
-        </w:rPr>
-      </w:pPr>
-      <w:r>
-        <w:rPr>
+          <w:color w:val="FF0000"/>
+          <w:lang w:val="en-US"/>
+        </w:rPr>
+      </w:pPr>
+      <w:r>
+        <w:rPr>
+          <w:color w:val="FF0000"/>
           <w:lang w:val="en-US"/>
         </w:rPr>
         <w:t>4. Accurate physics of mixed cores vs. Assuming constant core</w:t>
@@ -1018,28 +1043,60 @@
       </w:pPr>
       <w:r>
         <w:rPr>
+          <w:highlight w:val="green"/>
           <w:lang w:val="en-US"/>
         </w:rPr>
         <w:t>5. Exact startup composition   vs. Single composition at beginning of operation</w:t>
       </w:r>
-    </w:p>
-    <w:p>
-      <w:pPr>
-        <w:jc w:val="both"/>
-        <w:rPr>
-          <w:lang w:val="en-US"/>
-        </w:rPr>
-      </w:pPr>
-    </w:p>
-    <w:p>
-      <w:pPr>
-        <w:jc w:val="both"/>
-        <w:rPr>
-          <w:lang w:val="en-US"/>
-        </w:rPr>
-      </w:pPr>
-      <w:r>
-        <w:rPr>
+      <w:r>
+        <w:rPr>
+          <w:lang w:val="en-US"/>
+        </w:rPr>
+        <w:t xml:space="preserve"> G </w:t>
+      </w:r>
+      <w:r>
+        <w:rPr>
+          <w:lang w:val="en-US"/>
+        </w:rPr>
+        <w:t>ME</w:t>
+      </w:r>
+    </w:p>
+    <w:p>
+      <w:pPr>
+        <w:jc w:val="both"/>
+        <w:rPr>
+          <w:lang w:val="en-US"/>
+        </w:rPr>
+      </w:pPr>
+      <w:r>
+        <w:rPr>
+          <w:lang w:val="en-US"/>
+        </w:rPr>
+        <w:tab/>
+        <w:t>+ same with shutdown</w:t>
+      </w:r>
+    </w:p>
+    <w:p>
+      <w:pPr>
+        <w:jc w:val="both"/>
+        <w:rPr>
+          <w:lang w:val="en-US"/>
+        </w:rPr>
+      </w:pPr>
+    </w:p>
+    <w:p>
+      <w:pPr>
+        <w:jc w:val="both"/>
+        <w:rPr>
+          <w:color w:val="FF0000"/>
+          <w:highlight w:val="green"/>
+          <w:lang w:val="en-US"/>
+        </w:rPr>
+      </w:pPr>
+      <w:r>
+        <w:rPr>
+          <w:color w:val="FF0000"/>
+          <w:highlight w:val="green"/>
           <w:lang w:val="en-US"/>
         </w:rPr>
         <w:t>6. Reprocessing As-Needed vs. Constant Reprocessing   if decay modeled, it may matter</w:t>
@@ -1049,19 +1106,48 @@
       <w:pPr>
         <w:jc w:val="both"/>
         <w:rPr>
-          <w:lang w:val="en-US"/>
-        </w:rPr>
-      </w:pPr>
-    </w:p>
-    <w:p>
-      <w:pPr>
-        <w:jc w:val="both"/>
-        <w:rPr>
-          <w:lang w:val="en-US"/>
-        </w:rPr>
-      </w:pPr>
-      <w:r>
-        <w:rPr>
+          <w:color w:val="FF0000"/>
+          <w:highlight w:val="green"/>
+          <w:lang w:val="en-US"/>
+        </w:rPr>
+      </w:pPr>
+    </w:p>
+    <w:p>
+      <w:pPr>
+        <w:jc w:val="both"/>
+        <w:rPr>
+          <w:color w:val="FF0000"/>
+          <w:lang w:val="en-US"/>
+        </w:rPr>
+      </w:pPr>
+      <w:r>
+        <w:rPr>
+          <w:color w:val="FF0000"/>
+          <w:highlight w:val="green"/>
+          <w:lang w:val="en-US"/>
+        </w:rPr>
+        <w:t>6’ Fabrication as needed VS constant fabrication</w:t>
+      </w:r>
+    </w:p>
+    <w:p>
+      <w:pPr>
+        <w:jc w:val="both"/>
+        <w:rPr>
+          <w:lang w:val="en-US"/>
+        </w:rPr>
+      </w:pPr>
+    </w:p>
+    <w:p>
+      <w:pPr>
+        <w:jc w:val="both"/>
+        <w:rPr>
+          <w:color w:val="FF0000"/>
+          <w:lang w:val="en-US"/>
+        </w:rPr>
+      </w:pPr>
+      <w:r>
+        <w:rPr>
+          <w:color w:val="FF0000"/>
           <w:lang w:val="en-US"/>
         </w:rPr>
         <w:t>7. Isotopic Decay vs. No Decay First in First Out for all materials</w:t>
@@ -1079,11 +1165,14 @@
       <w:pPr>
         <w:jc w:val="both"/>
         <w:rPr>
-          <w:lang w:val="en-US"/>
-        </w:rPr>
-      </w:pPr>
-      <w:r>
-        <w:rPr>
+          <w:color w:val="FF0000"/>
+          <w:lang w:val="en-US"/>
+        </w:rPr>
+      </w:pPr>
+      <w:r>
+        <w:rPr>
+          <w:color w:val="FF0000"/>
+          <w:highlight w:val="green"/>
           <w:lang w:val="en-US"/>
         </w:rPr>
         <w:t>8. Constant XS vs. Updated XS</w:t>
@@ -1101,11 +1190,13 @@
       <w:pPr>
         <w:jc w:val="both"/>
         <w:rPr>
-          <w:lang w:val="en-US"/>
-        </w:rPr>
-      </w:pPr>
-      <w:r>
-        <w:rPr>
+          <w:color w:val="FF0000"/>
+          <w:lang w:val="en-US"/>
+        </w:rPr>
+      </w:pPr>
+      <w:r>
+        <w:rPr>
+          <w:color w:val="FF0000"/>
           <w:lang w:val="en-US"/>
         </w:rPr>
         <w:t>9. Fuel type switching method</w:t>
@@ -1115,19 +1206,22 @@
       <w:pPr>
         <w:jc w:val="both"/>
         <w:rPr>
-          <w:lang w:val="en-US"/>
-        </w:rPr>
-      </w:pPr>
-    </w:p>
-    <w:p>
-      <w:pPr>
-        <w:jc w:val="both"/>
-        <w:rPr>
-          <w:lang w:val="en-US"/>
-        </w:rPr>
-      </w:pPr>
-      <w:r>
-        <w:rPr>
+          <w:color w:val="FF0000"/>
+          <w:lang w:val="en-US"/>
+        </w:rPr>
+      </w:pPr>
+    </w:p>
+    <w:p>
+      <w:pPr>
+        <w:jc w:val="both"/>
+        <w:rPr>
+          <w:color w:val="FF0000"/>
+          <w:lang w:val="en-US"/>
+        </w:rPr>
+      </w:pPr>
+      <w:r>
+        <w:rPr>
+          <w:color w:val="FF0000"/>
           <w:lang w:val="en-US"/>
         </w:rPr>
         <w:t xml:space="preserve">Smooth Transition, brutal transition, etc.                                 </w:t>
@@ -1137,11 +1231,13 @@
       <w:pPr>
         <w:jc w:val="both"/>
         <w:rPr>
-          <w:lang w:val="en-US"/>
-        </w:rPr>
-      </w:pPr>
-      <w:r>
-        <w:rPr>
+          <w:color w:val="FF0000"/>
+          <w:lang w:val="en-US"/>
+        </w:rPr>
+      </w:pPr>
+      <w:r>
+        <w:rPr>
+          <w:color w:val="FF0000"/>
           <w:lang w:val="en-US"/>
         </w:rPr>
         <w:t xml:space="preserve">                                            </w:t>
@@ -1151,33 +1247,54 @@
       <w:pPr>
         <w:jc w:val="both"/>
         <w:rPr>
-          <w:lang w:val="en-US"/>
-        </w:rPr>
-      </w:pPr>
-      <w:r>
-        <w:rPr>
-          <w:lang w:val="en-US"/>
-        </w:rPr>
-        <w:t>10. Constrained Processing (Fab, Enr, Rep, etc.) vs. Unconstrained Processing</w:t>
-      </w:r>
-    </w:p>
-    <w:p>
-      <w:pPr>
-        <w:jc w:val="both"/>
-        <w:rPr>
-          <w:lang w:val="en-US"/>
-        </w:rPr>
-      </w:pPr>
-    </w:p>
-    <w:p>
-      <w:pPr>
-        <w:jc w:val="both"/>
-        <w:rPr>
-          <w:lang w:val="en-US"/>
-        </w:rPr>
-      </w:pPr>
-      <w:r>
-        <w:rPr>
+          <w:color w:val="FF0000"/>
+          <w:lang w:val="en-US"/>
+        </w:rPr>
+      </w:pPr>
+      <w:r>
+        <w:rPr>
+          <w:color w:val="FF0000"/>
+          <w:lang w:val="en-US"/>
+        </w:rPr>
+        <w:t xml:space="preserve">10. Constrained Processing (Fab, </w:t>
+      </w:r>
+      <w:proofErr w:type="spellStart"/>
+      <w:r>
+        <w:rPr>
+          <w:color w:val="FF0000"/>
+          <w:lang w:val="en-US"/>
+        </w:rPr>
+        <w:t>Enr</w:t>
+      </w:r>
+      <w:proofErr w:type="spellEnd"/>
+      <w:r>
+        <w:rPr>
+          <w:color w:val="FF0000"/>
+          <w:lang w:val="en-US"/>
+        </w:rPr>
+        <w:t>, Rep, etc.) vs. Unconstrained Processing</w:t>
+      </w:r>
+    </w:p>
+    <w:p>
+      <w:pPr>
+        <w:jc w:val="both"/>
+        <w:rPr>
+          <w:color w:val="FF0000"/>
+          <w:lang w:val="en-US"/>
+        </w:rPr>
+      </w:pPr>
+    </w:p>
+    <w:p>
+      <w:pPr>
+        <w:jc w:val="both"/>
+        <w:rPr>
+          <w:color w:val="FF0000"/>
+          <w:lang w:val="en-US"/>
+        </w:rPr>
+      </w:pPr>
+      <w:r>
+        <w:rPr>
+          <w:color w:val="FF0000"/>
           <w:lang w:val="en-US"/>
         </w:rPr>
         <w:t>11. Coarse time steps   vs. Fine time steps</w:t>
@@ -1187,19 +1304,22 @@
       <w:pPr>
         <w:jc w:val="both"/>
         <w:rPr>
-          <w:lang w:val="en-US"/>
-        </w:rPr>
-      </w:pPr>
-    </w:p>
-    <w:p>
-      <w:pPr>
-        <w:jc w:val="both"/>
-        <w:rPr>
-          <w:lang w:val="en-US"/>
-        </w:rPr>
-      </w:pPr>
-      <w:r>
-        <w:rPr>
+          <w:color w:val="FF0000"/>
+          <w:lang w:val="en-US"/>
+        </w:rPr>
+      </w:pPr>
+    </w:p>
+    <w:p>
+      <w:pPr>
+        <w:jc w:val="both"/>
+        <w:rPr>
+          <w:color w:val="FF0000"/>
+          <w:lang w:val="en-US"/>
+        </w:rPr>
+      </w:pPr>
+      <w:r>
+        <w:rPr>
+          <w:color w:val="FF0000"/>
           <w:lang w:val="en-US"/>
         </w:rPr>
         <w:t>12. Fleet-based reactors vs. Agent-based reactors</w:t>
@@ -1209,19 +1329,22 @@
       <w:pPr>
         <w:jc w:val="both"/>
         <w:rPr>
-          <w:lang w:val="en-US"/>
-        </w:rPr>
-      </w:pPr>
-    </w:p>
-    <w:p>
-      <w:pPr>
-        <w:jc w:val="both"/>
-        <w:rPr>
-          <w:lang w:val="en-US"/>
-        </w:rPr>
-      </w:pPr>
-      <w:r>
-        <w:rPr>
+          <w:color w:val="FF0000"/>
+          <w:lang w:val="en-US"/>
+        </w:rPr>
+      </w:pPr>
+    </w:p>
+    <w:p>
+      <w:pPr>
+        <w:jc w:val="both"/>
+        <w:rPr>
+          <w:color w:val="FF0000"/>
+          <w:lang w:val="en-US"/>
+        </w:rPr>
+      </w:pPr>
+      <w:r>
+        <w:rPr>
+          <w:color w:val="FF0000"/>
           <w:lang w:val="en-US"/>
         </w:rPr>
         <w:t>13. Batchwise fuel management vs. Simulated continuous reloading related to MSRs maybe</w:t>
@@ -1231,23 +1354,178 @@
       <w:pPr>
         <w:jc w:val="both"/>
         <w:rPr>
-          <w:lang w:val="en-US"/>
-        </w:rPr>
-      </w:pPr>
-    </w:p>
-    <w:p>
-      <w:pPr>
-        <w:jc w:val="both"/>
-        <w:rPr>
-          <w:lang w:val="en-US"/>
-        </w:rPr>
-      </w:pPr>
-      <w:r>
-        <w:rPr>
+          <w:color w:val="FF0000"/>
+          <w:lang w:val="en-US"/>
+        </w:rPr>
+      </w:pPr>
+    </w:p>
+    <w:p>
+      <w:pPr>
+        <w:jc w:val="both"/>
+        <w:rPr>
+          <w:color w:val="FF0000"/>
+          <w:lang w:val="en-US"/>
+        </w:rPr>
+      </w:pPr>
+      <w:r>
+        <w:rPr>
+          <w:color w:val="FF0000"/>
           <w:lang w:val="en-US"/>
         </w:rPr>
         <w:t>14. Batchwise fuel management vs. Continuous reloading vs 1 batch reloading</w:t>
       </w:r>
+    </w:p>
+    <w:p>
+      <w:pPr>
+        <w:jc w:val="both"/>
+        <w:rPr>
+          <w:lang w:val="en-US"/>
+        </w:rPr>
+      </w:pPr>
+    </w:p>
+    <w:p>
+      <w:pPr>
+        <w:jc w:val="both"/>
+        <w:rPr>
+          <w:color w:val="FF0000"/>
+          <w:lang w:val="en-US"/>
+        </w:rPr>
+      </w:pPr>
+      <w:r>
+        <w:rPr>
+          <w:color w:val="FF0000"/>
+          <w:highlight w:val="green"/>
+          <w:lang w:val="en-US"/>
+        </w:rPr>
+        <w:t>1</w:t>
+      </w:r>
+      <w:r>
+        <w:rPr>
+          <w:color w:val="FF0000"/>
+          <w:highlight w:val="green"/>
+          <w:lang w:val="en-US"/>
+        </w:rPr>
+        <w:t>5</w:t>
+      </w:r>
+      <w:r>
+        <w:rPr>
+          <w:color w:val="FF0000"/>
+          <w:highlight w:val="green"/>
+          <w:lang w:val="en-US"/>
+        </w:rPr>
+        <w:t>. Macro reactor ve</w:t>
+      </w:r>
+      <w:r>
+        <w:rPr>
+          <w:color w:val="FF0000"/>
+          <w:highlight w:val="green"/>
+          <w:lang w:val="en-US"/>
+        </w:rPr>
+        <w:t>r</w:t>
+      </w:r>
+      <w:r>
+        <w:rPr>
+          <w:color w:val="FF0000"/>
+          <w:highlight w:val="green"/>
+          <w:lang w:val="en-US"/>
+        </w:rPr>
+        <w:t>sus detailed fleet</w:t>
+      </w:r>
+      <w:r>
+        <w:rPr>
+          <w:color w:val="FF0000"/>
+          <w:lang w:val="en-US"/>
+        </w:rPr>
+        <w:t xml:space="preserve"> N M</w:t>
+      </w:r>
+    </w:p>
+    <w:p>
+      <w:pPr>
+        <w:jc w:val="both"/>
+        <w:rPr>
+          <w:lang w:val="en-US"/>
+        </w:rPr>
+      </w:pPr>
+    </w:p>
+    <w:p>
+      <w:pPr>
+        <w:jc w:val="both"/>
+        <w:rPr>
+          <w:color w:val="000000" w:themeColor="text1"/>
+          <w:lang w:val="en-US"/>
+        </w:rPr>
+      </w:pPr>
+      <w:r>
+        <w:rPr>
+          <w:color w:val="000000" w:themeColor="text1"/>
+          <w:highlight w:val="green"/>
+          <w:lang w:val="en-US"/>
+        </w:rPr>
+        <w:t xml:space="preserve">16. </w:t>
+      </w:r>
+      <w:r>
+        <w:rPr>
+          <w:color w:val="000000" w:themeColor="text1"/>
+          <w:highlight w:val="green"/>
+          <w:lang w:val="en-US"/>
+        </w:rPr>
+        <w:t xml:space="preserve">Storage as a “soup” </w:t>
+      </w:r>
+      <w:r>
+        <w:rPr>
+          <w:color w:val="000000" w:themeColor="text1"/>
+          <w:highlight w:val="green"/>
+          <w:lang w:val="en-US"/>
+        </w:rPr>
+        <w:t>VS</w:t>
+      </w:r>
+      <w:r>
+        <w:rPr>
+          <w:color w:val="000000" w:themeColor="text1"/>
+          <w:highlight w:val="green"/>
+          <w:lang w:val="en-US"/>
+        </w:rPr>
+        <w:t xml:space="preserve"> kept batch sorting</w:t>
+      </w:r>
+      <w:r>
+        <w:rPr>
+          <w:color w:val="000000" w:themeColor="text1"/>
+          <w:lang w:val="en-US"/>
+        </w:rPr>
+        <w:t xml:space="preserve"> M</w:t>
+      </w:r>
+    </w:p>
+    <w:p>
+      <w:pPr>
+        <w:jc w:val="both"/>
+        <w:rPr>
+          <w:lang w:val="en-US"/>
+        </w:rPr>
+      </w:pPr>
+    </w:p>
+    <w:p>
+      <w:pPr>
+        <w:jc w:val="both"/>
+        <w:rPr>
+          <w:lang w:val="en-US"/>
+        </w:rPr>
+      </w:pPr>
+    </w:p>
+    <w:p>
+      <w:pPr>
+        <w:jc w:val="both"/>
+        <w:rPr>
+          <w:lang w:val="en-US"/>
+        </w:rPr>
+      </w:pPr>
+    </w:p>
+    <w:p>
+      <w:pPr>
+        <w:jc w:val="both"/>
+        <w:rPr>
+          <w:lang w:val="en-US"/>
+        </w:rPr>
+      </w:pPr>
     </w:p>
     <w:p>
       <w:pPr>
@@ -1264,29 +1542,58 @@
         <w:rPr>
           <w:lang w:val="en-US"/>
         </w:rPr>
-        <w:t>The github repository</w:t>
-      </w:r>
-    </w:p>
-    <w:p>
-      <w:pPr>
-        <w:jc w:val="both"/>
-        <w:rPr>
-          <w:lang w:val="en-US"/>
-        </w:rPr>
-      </w:pPr>
-    </w:p>
-    <w:p>
-      <w:pPr>
-        <w:jc w:val="both"/>
-        <w:rPr>
-          <w:lang w:val="en-US"/>
-        </w:rPr>
-      </w:pPr>
-      <w:r>
-        <w:rPr>
-          <w:lang w:val="en-US"/>
-        </w:rPr>
-        <w:t xml:space="preserve">You can download the github repository from the following command: </w:t>
+        <w:lastRenderedPageBreak/>
+        <w:t xml:space="preserve">The </w:t>
+      </w:r>
+      <w:proofErr w:type="spellStart"/>
+      <w:r>
+        <w:rPr>
+          <w:lang w:val="en-US"/>
+        </w:rPr>
+        <w:t>github</w:t>
+      </w:r>
+      <w:proofErr w:type="spellEnd"/>
+      <w:r>
+        <w:rPr>
+          <w:lang w:val="en-US"/>
+        </w:rPr>
+        <w:t xml:space="preserve"> repository</w:t>
+      </w:r>
+    </w:p>
+    <w:p>
+      <w:pPr>
+        <w:jc w:val="both"/>
+        <w:rPr>
+          <w:lang w:val="en-US"/>
+        </w:rPr>
+      </w:pPr>
+    </w:p>
+    <w:p>
+      <w:pPr>
+        <w:jc w:val="both"/>
+        <w:rPr>
+          <w:lang w:val="en-US"/>
+        </w:rPr>
+      </w:pPr>
+      <w:r>
+        <w:rPr>
+          <w:lang w:val="en-US"/>
+        </w:rPr>
+        <w:t xml:space="preserve">You can download the </w:t>
+      </w:r>
+      <w:proofErr w:type="spellStart"/>
+      <w:r>
+        <w:rPr>
+          <w:lang w:val="en-US"/>
+        </w:rPr>
+        <w:t>github</w:t>
+      </w:r>
+      <w:proofErr w:type="spellEnd"/>
+      <w:r>
+        <w:rPr>
+          <w:lang w:val="en-US"/>
+        </w:rPr>
+        <w:t xml:space="preserve"> repository from the following command: </w:t>
       </w:r>
     </w:p>
     <w:p>
@@ -1337,42 +1644,10 @@
           <w:highlight w:val="lightGray"/>
           <w:lang w:val="en-US"/>
         </w:rPr>
-        <w:t>$ cd FITProject</w:t>
-      </w:r>
-    </w:p>
-    <w:p>
-      <w:pPr>
-        <w:jc w:val="both"/>
-        <w:rPr>
-          <w:lang w:val="en-US"/>
-        </w:rPr>
-      </w:pPr>
-    </w:p>
-    <w:p>
-      <w:pPr>
-        <w:jc w:val="both"/>
-        <w:rPr>
-          <w:lang w:val="en-US"/>
-        </w:rPr>
-      </w:pPr>
-      <w:r>
-        <w:rPr>
-          <w:lang w:val="en-US"/>
-        </w:rPr>
-        <w:t xml:space="preserve">From that point you can fork the repository from github web site and define upstream and origin remotes. </w:t>
-      </w:r>
-    </w:p>
-    <w:p>
-      <w:pPr>
-        <w:jc w:val="both"/>
-        <w:rPr>
-          <w:lang w:val="en-US"/>
-        </w:rPr>
-      </w:pPr>
-    </w:p>
-    <w:p>
-      <w:pPr>
-        <w:jc w:val="both"/>
+        <w:t xml:space="preserve">$ cd </w:t>
+      </w:r>
+      <w:proofErr w:type="spellStart"/>
+      <w:r>
         <w:rPr>
           <w:rFonts w:ascii="Monaco" w:hAnsi="Monaco"/>
           <w:sz w:val="18"/>
@@ -1380,8 +1655,57 @@
           <w:highlight w:val="lightGray"/>
           <w:lang w:val="en-US"/>
         </w:rPr>
-      </w:pPr>
-      <w:r>
+        <w:t>FITProject</w:t>
+      </w:r>
+      <w:proofErr w:type="spellEnd"/>
+    </w:p>
+    <w:p>
+      <w:pPr>
+        <w:jc w:val="both"/>
+        <w:rPr>
+          <w:lang w:val="en-US"/>
+        </w:rPr>
+      </w:pPr>
+    </w:p>
+    <w:p>
+      <w:pPr>
+        <w:jc w:val="both"/>
+        <w:rPr>
+          <w:lang w:val="en-US"/>
+        </w:rPr>
+      </w:pPr>
+      <w:r>
+        <w:rPr>
+          <w:lang w:val="en-US"/>
+        </w:rPr>
+        <w:t xml:space="preserve">From that point you can fork the repository from </w:t>
+      </w:r>
+      <w:proofErr w:type="spellStart"/>
+      <w:r>
+        <w:rPr>
+          <w:lang w:val="en-US"/>
+        </w:rPr>
+        <w:t>github</w:t>
+      </w:r>
+      <w:proofErr w:type="spellEnd"/>
+      <w:r>
+        <w:rPr>
+          <w:lang w:val="en-US"/>
+        </w:rPr>
+        <w:t xml:space="preserve"> web site and define upstream and origin remotes. </w:t>
+      </w:r>
+    </w:p>
+    <w:p>
+      <w:pPr>
+        <w:jc w:val="both"/>
+        <w:rPr>
+          <w:lang w:val="en-US"/>
+        </w:rPr>
+      </w:pPr>
+    </w:p>
+    <w:p>
+      <w:pPr>
+        <w:jc w:val="both"/>
         <w:rPr>
           <w:rFonts w:ascii="Monaco" w:hAnsi="Monaco"/>
           <w:sz w:val="18"/>
@@ -1389,18 +1713,6 @@
           <w:highlight w:val="lightGray"/>
           <w:lang w:val="en-US"/>
         </w:rPr>
-        <w:t>$ git remote set-url origin https://github.com/[YourAccount]/FITProject.git</w:t>
-      </w:r>
-    </w:p>
-    <w:p>
-      <w:pPr>
-        <w:jc w:val="both"/>
-        <w:rPr>
-          <w:rFonts w:ascii="Monaco" w:hAnsi="Monaco"/>
-          <w:sz w:val="18"/>
-          <w:szCs w:val="18"/>
-          <w:lang w:val="en-US"/>
-        </w:rPr>
       </w:pPr>
       <w:r>
         <w:rPr>
@@ -1410,43 +1722,10 @@
           <w:highlight w:val="lightGray"/>
           <w:lang w:val="en-US"/>
         </w:rPr>
-        <w:lastRenderedPageBreak/>
-        <w:t>$ git remote add upstream https://github.com/FuelCycleFIT/FITProject.git</w:t>
-      </w:r>
-    </w:p>
-    <w:p>
-      <w:pPr>
-        <w:jc w:val="both"/>
-        <w:rPr>
-          <w:lang w:val="en-US"/>
-        </w:rPr>
-      </w:pPr>
-    </w:p>
-    <w:p>
-      <w:pPr>
-        <w:jc w:val="both"/>
-        <w:rPr>
-          <w:lang w:val="en-US"/>
-        </w:rPr>
-      </w:pPr>
-      <w:r>
-        <w:rPr>
-          <w:lang w:val="en-US"/>
-        </w:rPr>
-        <w:t>If your repo is properly defined, you should have following remotes:</w:t>
-      </w:r>
-    </w:p>
-    <w:p>
-      <w:pPr>
-        <w:jc w:val="both"/>
-        <w:rPr>
-          <w:lang w:val="en-US"/>
-        </w:rPr>
-      </w:pPr>
-    </w:p>
-    <w:p>
-      <w:pPr>
-        <w:jc w:val="both"/>
+        <w:t>$ git remote set-</w:t>
+      </w:r>
+      <w:proofErr w:type="spellStart"/>
+      <w:r>
         <w:rPr>
           <w:rFonts w:ascii="Monaco" w:hAnsi="Monaco"/>
           <w:sz w:val="18"/>
@@ -1454,7 +1733,9 @@
           <w:highlight w:val="lightGray"/>
           <w:lang w:val="en-US"/>
         </w:rPr>
-      </w:pPr>
+        <w:t>url</w:t>
+      </w:r>
+      <w:proofErr w:type="spellEnd"/>
       <w:r>
         <w:rPr>
           <w:rFonts w:ascii="Monaco" w:hAnsi="Monaco"/>
@@ -1463,12 +1744,10 @@
           <w:highlight w:val="lightGray"/>
           <w:lang w:val="en-US"/>
         </w:rPr>
-        <w:t>$ git remote -v</w:t>
-      </w:r>
-    </w:p>
-    <w:p>
-      <w:pPr>
-        <w:jc w:val="both"/>
+        <w:t xml:space="preserve"> origin </w:t>
+      </w:r>
+      <w:proofErr w:type="gramStart"/>
+      <w:r>
         <w:rPr>
           <w:rFonts w:ascii="Monaco" w:hAnsi="Monaco"/>
           <w:sz w:val="18"/>
@@ -1476,7 +1755,9 @@
           <w:highlight w:val="lightGray"/>
           <w:lang w:val="en-US"/>
         </w:rPr>
-      </w:pPr>
+        <w:t>https://github.com/[</w:t>
+      </w:r>
+      <w:proofErr w:type="gramEnd"/>
       <w:r>
         <w:rPr>
           <w:rFonts w:ascii="Monaco" w:hAnsi="Monaco"/>
@@ -1485,12 +1766,20 @@
           <w:highlight w:val="lightGray"/>
           <w:lang w:val="en-US"/>
         </w:rPr>
-        <w:t>$ origin  https://github.com/[YourAccount]/FITProject.git (fetch)</w:t>
-      </w:r>
-    </w:p>
-    <w:p>
-      <w:pPr>
-        <w:jc w:val="both"/>
+        <w:t>YourAccount]/FITProject.git</w:t>
+      </w:r>
+    </w:p>
+    <w:p>
+      <w:pPr>
+        <w:jc w:val="both"/>
+        <w:rPr>
+          <w:rFonts w:ascii="Monaco" w:hAnsi="Monaco"/>
+          <w:sz w:val="18"/>
+          <w:szCs w:val="18"/>
+          <w:lang w:val="en-US"/>
+        </w:rPr>
+      </w:pPr>
+      <w:r>
         <w:rPr>
           <w:rFonts w:ascii="Monaco" w:hAnsi="Monaco"/>
           <w:sz w:val="18"/>
@@ -1498,8 +1787,42 @@
           <w:highlight w:val="lightGray"/>
           <w:lang w:val="en-US"/>
         </w:rPr>
-      </w:pPr>
-      <w:r>
+        <w:t>$ git remote add upstream https://github.com/FuelCycleFIT/FITProject.git</w:t>
+      </w:r>
+    </w:p>
+    <w:p>
+      <w:pPr>
+        <w:jc w:val="both"/>
+        <w:rPr>
+          <w:lang w:val="en-US"/>
+        </w:rPr>
+      </w:pPr>
+    </w:p>
+    <w:p>
+      <w:pPr>
+        <w:jc w:val="both"/>
+        <w:rPr>
+          <w:lang w:val="en-US"/>
+        </w:rPr>
+      </w:pPr>
+      <w:r>
+        <w:rPr>
+          <w:lang w:val="en-US"/>
+        </w:rPr>
+        <w:t>If your repo is properly defined, you should have following remotes:</w:t>
+      </w:r>
+    </w:p>
+    <w:p>
+      <w:pPr>
+        <w:jc w:val="both"/>
+        <w:rPr>
+          <w:lang w:val="en-US"/>
+        </w:rPr>
+      </w:pPr>
+    </w:p>
+    <w:p>
+      <w:pPr>
+        <w:jc w:val="both"/>
         <w:rPr>
           <w:rFonts w:ascii="Monaco" w:hAnsi="Monaco"/>
           <w:sz w:val="18"/>
@@ -1507,7 +1830,104 @@
           <w:highlight w:val="lightGray"/>
           <w:lang w:val="en-US"/>
         </w:rPr>
-        <w:t>$ origin  https://github.com/[YourAccount]/FITProject.git (fetch)</w:t>
+      </w:pPr>
+      <w:r>
+        <w:rPr>
+          <w:rFonts w:ascii="Monaco" w:hAnsi="Monaco"/>
+          <w:sz w:val="18"/>
+          <w:szCs w:val="18"/>
+          <w:highlight w:val="lightGray"/>
+          <w:lang w:val="en-US"/>
+        </w:rPr>
+        <w:t>$ git remote -v</w:t>
+      </w:r>
+    </w:p>
+    <w:p>
+      <w:pPr>
+        <w:jc w:val="both"/>
+        <w:rPr>
+          <w:rFonts w:ascii="Monaco" w:hAnsi="Monaco"/>
+          <w:sz w:val="18"/>
+          <w:szCs w:val="18"/>
+          <w:highlight w:val="lightGray"/>
+          <w:lang w:val="en-US"/>
+        </w:rPr>
+      </w:pPr>
+      <w:r>
+        <w:rPr>
+          <w:rFonts w:ascii="Monaco" w:hAnsi="Monaco"/>
+          <w:sz w:val="18"/>
+          <w:szCs w:val="18"/>
+          <w:highlight w:val="lightGray"/>
+          <w:lang w:val="en-US"/>
+        </w:rPr>
+        <w:t xml:space="preserve">$ </w:t>
+      </w:r>
+      <w:proofErr w:type="gramStart"/>
+      <w:r>
+        <w:rPr>
+          <w:rFonts w:ascii="Monaco" w:hAnsi="Monaco"/>
+          <w:sz w:val="18"/>
+          <w:szCs w:val="18"/>
+          <w:highlight w:val="lightGray"/>
+          <w:lang w:val="en-US"/>
+        </w:rPr>
+        <w:t>origin  https://github.com/</w:t>
+      </w:r>
+      <w:proofErr w:type="gramEnd"/>
+      <w:r>
+        <w:rPr>
+          <w:rFonts w:ascii="Monaco" w:hAnsi="Monaco"/>
+          <w:sz w:val="18"/>
+          <w:szCs w:val="18"/>
+          <w:highlight w:val="lightGray"/>
+          <w:lang w:val="en-US"/>
+        </w:rPr>
+        <w:t>[YourAccount]/FITProject.git (fetch)</w:t>
+      </w:r>
+    </w:p>
+    <w:p>
+      <w:pPr>
+        <w:jc w:val="both"/>
+        <w:rPr>
+          <w:rFonts w:ascii="Monaco" w:hAnsi="Monaco"/>
+          <w:sz w:val="18"/>
+          <w:szCs w:val="18"/>
+          <w:highlight w:val="lightGray"/>
+          <w:lang w:val="en-US"/>
+        </w:rPr>
+      </w:pPr>
+      <w:r>
+        <w:rPr>
+          <w:rFonts w:ascii="Monaco" w:hAnsi="Monaco"/>
+          <w:sz w:val="18"/>
+          <w:szCs w:val="18"/>
+          <w:highlight w:val="lightGray"/>
+          <w:lang w:val="en-US"/>
+        </w:rPr>
+        <w:t xml:space="preserve">$ </w:t>
+      </w:r>
+      <w:proofErr w:type="gramStart"/>
+      <w:r>
+        <w:rPr>
+          <w:rFonts w:ascii="Monaco" w:hAnsi="Monaco"/>
+          <w:sz w:val="18"/>
+          <w:szCs w:val="18"/>
+          <w:highlight w:val="lightGray"/>
+          <w:lang w:val="en-US"/>
+        </w:rPr>
+        <w:t>origin  https://github.com/</w:t>
+      </w:r>
+      <w:proofErr w:type="gramEnd"/>
+      <w:r>
+        <w:rPr>
+          <w:rFonts w:ascii="Monaco" w:hAnsi="Monaco"/>
+          <w:sz w:val="18"/>
+          <w:szCs w:val="18"/>
+          <w:highlight w:val="lightGray"/>
+          <w:lang w:val="en-US"/>
+        </w:rPr>
+        <w:t>[YourAccount]/FITProject.git (fetch)</w:t>
       </w:r>
     </w:p>
     <w:p>
@@ -1652,7 +2072,55 @@
           <w:iCs/>
           <w:lang w:val="en-US"/>
         </w:rPr>
-        <w:t>CNRS / IN2P3 (Xavier Doligez, Marc Ernoult and Nicolas Thiollière) - CLASS</w:t>
+        <w:t xml:space="preserve">CNRS / IN2P3 (Xavier </w:t>
+      </w:r>
+      <w:proofErr w:type="spellStart"/>
+      <w:r>
+        <w:rPr>
+          <w:iCs/>
+          <w:lang w:val="en-US"/>
+        </w:rPr>
+        <w:t>Doligez</w:t>
+      </w:r>
+      <w:proofErr w:type="spellEnd"/>
+      <w:r>
+        <w:rPr>
+          <w:iCs/>
+          <w:lang w:val="en-US"/>
+        </w:rPr>
+        <w:t xml:space="preserve">, Marc </w:t>
+      </w:r>
+      <w:proofErr w:type="spellStart"/>
+      <w:r>
+        <w:rPr>
+          <w:iCs/>
+          <w:lang w:val="en-US"/>
+        </w:rPr>
+        <w:t>Ernoult</w:t>
+      </w:r>
+      <w:proofErr w:type="spellEnd"/>
+      <w:r>
+        <w:rPr>
+          <w:iCs/>
+          <w:lang w:val="en-US"/>
+        </w:rPr>
+        <w:t xml:space="preserve"> and Nicolas </w:t>
+      </w:r>
+      <w:proofErr w:type="spellStart"/>
+      <w:r>
+        <w:rPr>
+          <w:iCs/>
+          <w:lang w:val="en-US"/>
+        </w:rPr>
+        <w:t>Thiollière</w:t>
+      </w:r>
+      <w:proofErr w:type="spellEnd"/>
+      <w:r>
+        <w:rPr>
+          <w:iCs/>
+          <w:lang w:val="en-US"/>
+        </w:rPr>
+        <w:t>) - CLASS</w:t>
       </w:r>
     </w:p>
     <w:p>
@@ -1672,7 +2140,23 @@
           <w:iCs/>
           <w:lang w:val="en-US"/>
         </w:rPr>
-        <w:t>Madison University (Paul Wilson and Baptiste Mouginot) - CYCLUS</w:t>
+        <w:t xml:space="preserve">Madison University (Paul Wilson and Baptiste </w:t>
+      </w:r>
+      <w:proofErr w:type="spellStart"/>
+      <w:r>
+        <w:rPr>
+          <w:iCs/>
+          <w:lang w:val="en-US"/>
+        </w:rPr>
+        <w:t>Mouginot</w:t>
+      </w:r>
+      <w:proofErr w:type="spellEnd"/>
+      <w:r>
+        <w:rPr>
+          <w:iCs/>
+          <w:lang w:val="en-US"/>
+        </w:rPr>
+        <w:t>) - CYCLUS</w:t>
       </w:r>
     </w:p>
     <w:p>
@@ -1792,8 +2276,49 @@
           <w:iCs/>
           <w:lang w:val="en-US"/>
         </w:rPr>
-        <w:t>CIEMAT (Aris Villacorta) - Tr_Evol / Evol_code</w:t>
-      </w:r>
+        <w:t xml:space="preserve">CIEMAT (Aris </w:t>
+      </w:r>
+      <w:proofErr w:type="spellStart"/>
+      <w:r>
+        <w:rPr>
+          <w:iCs/>
+          <w:lang w:val="en-US"/>
+        </w:rPr>
+        <w:t>Villacorta</w:t>
+      </w:r>
+      <w:proofErr w:type="spellEnd"/>
+      <w:r>
+        <w:rPr>
+          <w:iCs/>
+          <w:lang w:val="en-US"/>
+        </w:rPr>
+        <w:t xml:space="preserve">) - </w:t>
+      </w:r>
+      <w:proofErr w:type="spellStart"/>
+      <w:r>
+        <w:rPr>
+          <w:iCs/>
+          <w:lang w:val="en-US"/>
+        </w:rPr>
+        <w:t>Tr_Evol</w:t>
+      </w:r>
+      <w:proofErr w:type="spellEnd"/>
+      <w:r>
+        <w:rPr>
+          <w:iCs/>
+          <w:lang w:val="en-US"/>
+        </w:rPr>
+        <w:t xml:space="preserve"> / </w:t>
+      </w:r>
+      <w:proofErr w:type="spellStart"/>
+      <w:r>
+        <w:rPr>
+          <w:iCs/>
+          <w:lang w:val="en-US"/>
+        </w:rPr>
+        <w:t>Evol_code</w:t>
+      </w:r>
+      <w:proofErr w:type="spellEnd"/>
     </w:p>
     <w:p>
       <w:pPr>
@@ -1812,7 +2337,39 @@
           <w:iCs/>
           <w:lang w:val="en-US"/>
         </w:rPr>
-        <w:t>TRACTEBEL (Hubert Druenne, Bart Vermeeren) - ANICCA</w:t>
+        <w:t xml:space="preserve">TRACTEBEL (Hubert </w:t>
+      </w:r>
+      <w:proofErr w:type="spellStart"/>
+      <w:r>
+        <w:rPr>
+          <w:iCs/>
+          <w:lang w:val="en-US"/>
+        </w:rPr>
+        <w:t>Druenne</w:t>
+      </w:r>
+      <w:proofErr w:type="spellEnd"/>
+      <w:r>
+        <w:rPr>
+          <w:iCs/>
+          <w:lang w:val="en-US"/>
+        </w:rPr>
+        <w:t xml:space="preserve">, Bart </w:t>
+      </w:r>
+      <w:proofErr w:type="spellStart"/>
+      <w:r>
+        <w:rPr>
+          <w:iCs/>
+          <w:lang w:val="en-US"/>
+        </w:rPr>
+        <w:t>Vermeeren</w:t>
+      </w:r>
+      <w:proofErr w:type="spellEnd"/>
+      <w:r>
+        <w:rPr>
+          <w:iCs/>
+          <w:lang w:val="en-US"/>
+        </w:rPr>
+        <w:t>) - ANICCA</w:t>
       </w:r>
     </w:p>
     <w:p>
@@ -1832,7 +2389,55 @@
           <w:iCs/>
           <w:lang w:val="en-US"/>
         </w:rPr>
-        <w:t>Univ. of technology and economics of Budapest (Mate Halasz, Màté Szieberth) - SITON</w:t>
+        <w:t xml:space="preserve">Univ. of technology and economics of Budapest (Mate </w:t>
+      </w:r>
+      <w:proofErr w:type="spellStart"/>
+      <w:r>
+        <w:rPr>
+          <w:iCs/>
+          <w:lang w:val="en-US"/>
+        </w:rPr>
+        <w:t>Halasz</w:t>
+      </w:r>
+      <w:proofErr w:type="spellEnd"/>
+      <w:r>
+        <w:rPr>
+          <w:iCs/>
+          <w:lang w:val="en-US"/>
+        </w:rPr>
+        <w:t xml:space="preserve">, </w:t>
+      </w:r>
+      <w:proofErr w:type="spellStart"/>
+      <w:r>
+        <w:rPr>
+          <w:iCs/>
+          <w:lang w:val="en-US"/>
+        </w:rPr>
+        <w:t>Màté</w:t>
+      </w:r>
+      <w:proofErr w:type="spellEnd"/>
+      <w:r>
+        <w:rPr>
+          <w:iCs/>
+          <w:lang w:val="en-US"/>
+        </w:rPr>
+        <w:t xml:space="preserve"> </w:t>
+      </w:r>
+      <w:proofErr w:type="spellStart"/>
+      <w:r>
+        <w:rPr>
+          <w:iCs/>
+          <w:lang w:val="en-US"/>
+        </w:rPr>
+        <w:t>Szieberth</w:t>
+      </w:r>
+      <w:proofErr w:type="spellEnd"/>
+      <w:r>
+        <w:rPr>
+          <w:iCs/>
+          <w:lang w:val="en-US"/>
+        </w:rPr>
+        <w:t>) - SITON</w:t>
       </w:r>
     </w:p>
     <w:p>
@@ -1872,7 +2477,23 @@
           <w:iCs/>
           <w:lang w:val="en-US"/>
         </w:rPr>
-        <w:t>Universidad Católica del Maule (Ivan Merino) - ANICCA</w:t>
+        <w:t xml:space="preserve">Universidad </w:t>
+      </w:r>
+      <w:proofErr w:type="spellStart"/>
+      <w:r>
+        <w:rPr>
+          <w:iCs/>
+          <w:lang w:val="en-US"/>
+        </w:rPr>
+        <w:t>Católica</w:t>
+      </w:r>
+      <w:proofErr w:type="spellEnd"/>
+      <w:r>
+        <w:rPr>
+          <w:iCs/>
+          <w:lang w:val="en-US"/>
+        </w:rPr>
+        <w:t xml:space="preserve"> del Maule (Ivan Merino) - ANICCA</w:t>
       </w:r>
     </w:p>
     <w:p>
@@ -1961,6 +2582,7 @@
         </w:numPr>
       </w:pPr>
       <w:r>
+        <w:lastRenderedPageBreak/>
         <w:t xml:space="preserve">Fuel </w:t>
       </w:r>
       <w:r>
@@ -2016,20 +2638,61 @@
         </w:rPr>
       </w:pPr>
       <w:r>
-        <w:t xml:space="preserve">The code CLASS (Core Library for Advanced Scenario Simulation) is a dynamic fuel cycle simulation tool developed by CNRS/IN2P3 (Centre National de la Recherche Scientifique / Institut National de Physique Nucléaire et de Physique des Particules) in collaboration with IRSN (Institut de Radioprotection et de Sûreté Nucléaire). </w:t>
-      </w:r>
-      <w:r>
-        <w:rPr>
-          <w:lang w:val="en-US"/>
-        </w:rPr>
-        <w:t xml:space="preserve">The aim of CLASS is to model an </w:t>
-      </w:r>
-      <w:r>
-        <w:rPr>
-          <w:lang w:val="en-US"/>
-        </w:rPr>
-        <w:lastRenderedPageBreak/>
-        <w:t>evolving electro-nuclear fleet. The main output is the evolution of isotopes everywhere in the fleet.</w:t>
+        <w:t>The code CLASS (</w:t>
+      </w:r>
+      <w:proofErr w:type="spellStart"/>
+      <w:r>
+        <w:t>Core</w:t>
+      </w:r>
+      <w:proofErr w:type="spellEnd"/>
+      <w:r>
+        <w:t xml:space="preserve"> Library for Advanced Scenario Simulation) </w:t>
+      </w:r>
+      <w:proofErr w:type="spellStart"/>
+      <w:r>
+        <w:t>is</w:t>
+      </w:r>
+      <w:proofErr w:type="spellEnd"/>
+      <w:r>
+        <w:t xml:space="preserve"> a </w:t>
+      </w:r>
+      <w:proofErr w:type="spellStart"/>
+      <w:r>
+        <w:t>dynamic</w:t>
+      </w:r>
+      <w:proofErr w:type="spellEnd"/>
+      <w:r>
+        <w:t xml:space="preserve"> fuel cycle simulation </w:t>
+      </w:r>
+      <w:proofErr w:type="spellStart"/>
+      <w:r>
+        <w:t>tool</w:t>
+      </w:r>
+      <w:proofErr w:type="spellEnd"/>
+      <w:r>
+        <w:t xml:space="preserve"> </w:t>
+      </w:r>
+      <w:proofErr w:type="spellStart"/>
+      <w:r>
+        <w:t>developed</w:t>
+      </w:r>
+      <w:proofErr w:type="spellEnd"/>
+      <w:r>
+        <w:t xml:space="preserve"> by CNRS/IN2P3 (Centre National de la Recherche Scientifique / Institut National de Physique Nucléaire et de Physique des Particules) in collaboration </w:t>
+      </w:r>
+      <w:proofErr w:type="spellStart"/>
+      <w:r>
+        <w:t>with</w:t>
+      </w:r>
+      <w:proofErr w:type="spellEnd"/>
+      <w:r>
+        <w:t xml:space="preserve"> IRSN (Institut de Radioprotection et de Sûreté Nucléaire). </w:t>
+      </w:r>
+      <w:r>
+        <w:rPr>
+          <w:lang w:val="en-US"/>
+        </w:rPr>
+        <w:t>The aim of CLASS is to model an evolving electro-nuclear fleet. The main output is the evolution of isotopes everywhere in the fleet.</w:t>
       </w:r>
     </w:p>
     <w:p>
@@ -2073,7 +2736,14 @@
         <w:rPr>
           <w:lang w:val="en-US"/>
         </w:rPr>
-        <w:t>The latest shared version is the [official Version 5.1]</w:t>
+        <w:t>The latest shared version is the [official Version 5.1</w:t>
+      </w:r>
+      <w:proofErr w:type="gramStart"/>
+      <w:r>
+        <w:rPr>
+          <w:lang w:val="en-US"/>
+        </w:rPr>
+        <w:t>]</w:t>
       </w:r>
       <w:r>
         <w:rPr>
@@ -2081,6 +2751,7 @@
         </w:rPr>
         <w:t xml:space="preserve"> :</w:t>
       </w:r>
+      <w:proofErr w:type="gramEnd"/>
     </w:p>
     <w:p>
       <w:pPr>
@@ -2175,29 +2846,57 @@
         <w:rPr>
           <w:lang w:val="en-US"/>
         </w:rPr>
-        <w:t>There is two online sources for the SMURE code, the [official web page of SMURE](http://lpsc.in2p3.fr/MURE/html/SMURE/UserGuide/UserGuide.html) and the [NEA dedicated page](https://www.oecd-nea.org/tools/abstract/detail/nea-1845)</w:t>
-      </w:r>
-    </w:p>
-    <w:p>
-      <w:pPr>
-        <w:jc w:val="both"/>
-        <w:rPr>
-          <w:lang w:val="en-US"/>
-        </w:rPr>
-      </w:pPr>
-    </w:p>
-    <w:p>
-      <w:pPr>
-        <w:jc w:val="both"/>
-        <w:rPr>
-          <w:lang w:val="en-US"/>
-        </w:rPr>
-      </w:pPr>
-      <w:r>
-        <w:rPr>
-          <w:lang w:val="en-US"/>
-        </w:rPr>
-        <w:t>The main aim of the SMURE package is to perform nuclear reactor time-evolution using the widely-used particle transport code MCNP (a Monte Carlo code which is mostly written in FORTRAN) or SERPENT. In SMURE, due to the Object-oriented programming, any user can define his own way to interact with evolution. Moreover, SMURE provides a simple graphical interface to visualize the results. It also provides a way to couple the neutronics (with or without fuel burn-up) and thermohydraulics using either an open source simple code developed in SMURE (BATH, Basic Approach of Thermal Hydraulics) or a sub-channel 3D code, COBRA-EN. But SMURE can also be used just as an interface to MCNP or Serpent to build geometries (e.g. for neutronics experiments simulation).</w:t>
+        <w:t xml:space="preserve">There is two online sources for the SMURE code, the [official web page of </w:t>
+      </w:r>
+      <w:proofErr w:type="gramStart"/>
+      <w:r>
+        <w:rPr>
+          <w:lang w:val="en-US"/>
+        </w:rPr>
+        <w:t>SMURE](</w:t>
+      </w:r>
+      <w:proofErr w:type="gramEnd"/>
+      <w:r>
+        <w:rPr>
+          <w:lang w:val="en-US"/>
+        </w:rPr>
+        <w:t>http://lpsc.in2p3.fr/MURE/html/SMURE/UserGuide/UserGuide.html) and the [NEA dedicated page](https://www.oecd-nea.org/tools/abstract/detail/nea-1845)</w:t>
+      </w:r>
+    </w:p>
+    <w:p>
+      <w:pPr>
+        <w:jc w:val="both"/>
+        <w:rPr>
+          <w:lang w:val="en-US"/>
+        </w:rPr>
+      </w:pPr>
+    </w:p>
+    <w:p>
+      <w:pPr>
+        <w:jc w:val="both"/>
+        <w:rPr>
+          <w:lang w:val="en-US"/>
+        </w:rPr>
+      </w:pPr>
+      <w:r>
+        <w:rPr>
+          <w:lang w:val="en-US"/>
+        </w:rPr>
+        <w:t xml:space="preserve">The main aim of the SMURE package is to perform nuclear reactor time-evolution using the widely-used particle transport code MCNP (a Monte Carlo code which is mostly written in FORTRAN) or SERPENT. In SMURE, due to the Object-oriented programming, any user can define his own way to interact with evolution. Moreover, SMURE provides a simple graphical interface to visualize the results. It also provides a way to couple the neutronics (with or without fuel burn-up) and </w:t>
+      </w:r>
+      <w:proofErr w:type="spellStart"/>
+      <w:r>
+        <w:rPr>
+          <w:lang w:val="en-US"/>
+        </w:rPr>
+        <w:t>thermohydraulics</w:t>
+      </w:r>
+      <w:proofErr w:type="spellEnd"/>
+      <w:r>
+        <w:rPr>
+          <w:lang w:val="en-US"/>
+        </w:rPr>
+        <w:t xml:space="preserve"> using either an open source simple code developed in SMURE (BATH, Basic Approach of Thermal Hydraulics) or a sub-channel 3D code, COBRA-EN. But SMURE can also be used just as an interface to MCNP or Serpent to build geometries (e.g. for neutronics experiments simulation).</w:t>
       </w:r>
     </w:p>
     <w:p>
@@ -2237,11 +2936,75 @@
           <w:lang w:val="en-US"/>
         </w:rPr>
       </w:pPr>
-      <w:r>
-        <w:rPr>
-          <w:lang w:val="en-US"/>
-        </w:rPr>
-        <w:t>Méplan O., Nuttin A., Laulan O., David S., Michel-Sendis F. et al.: MURE : MCNP Utility for Reactor Evolution</w:t>
+      <w:proofErr w:type="spellStart"/>
+      <w:r>
+        <w:rPr>
+          <w:lang w:val="en-US"/>
+        </w:rPr>
+        <w:t>Méplan</w:t>
+      </w:r>
+      <w:proofErr w:type="spellEnd"/>
+      <w:r>
+        <w:rPr>
+          <w:lang w:val="en-US"/>
+        </w:rPr>
+        <w:t xml:space="preserve"> O., </w:t>
+      </w:r>
+      <w:proofErr w:type="spellStart"/>
+      <w:r>
+        <w:rPr>
+          <w:lang w:val="en-US"/>
+        </w:rPr>
+        <w:t>Nuttin</w:t>
+      </w:r>
+      <w:proofErr w:type="spellEnd"/>
+      <w:r>
+        <w:rPr>
+          <w:lang w:val="en-US"/>
+        </w:rPr>
+        <w:t xml:space="preserve"> A., </w:t>
+      </w:r>
+      <w:proofErr w:type="spellStart"/>
+      <w:r>
+        <w:rPr>
+          <w:lang w:val="en-US"/>
+        </w:rPr>
+        <w:t>Laulan</w:t>
+      </w:r>
+      <w:proofErr w:type="spellEnd"/>
+      <w:r>
+        <w:rPr>
+          <w:lang w:val="en-US"/>
+        </w:rPr>
+        <w:t xml:space="preserve"> O., David S., Michel-</w:t>
+      </w:r>
+      <w:proofErr w:type="spellStart"/>
+      <w:r>
+        <w:rPr>
+          <w:lang w:val="en-US"/>
+        </w:rPr>
+        <w:t>Sendis</w:t>
+      </w:r>
+      <w:proofErr w:type="spellEnd"/>
+      <w:r>
+        <w:rPr>
+          <w:lang w:val="en-US"/>
+        </w:rPr>
+        <w:t xml:space="preserve"> F. et al.: </w:t>
+      </w:r>
+      <w:proofErr w:type="gramStart"/>
+      <w:r>
+        <w:rPr>
+          <w:lang w:val="en-US"/>
+        </w:rPr>
+        <w:t>MURE :</w:t>
+      </w:r>
+      <w:proofErr w:type="gramEnd"/>
+      <w:r>
+        <w:rPr>
+          <w:lang w:val="en-US"/>
+        </w:rPr>
+        <w:t xml:space="preserve"> MCNP Utility for Reactor Evolution</w:t>
       </w:r>
       <w:r>
         <w:rPr>
@@ -2253,7 +3016,21 @@
         <w:rPr>
           <w:lang w:val="en-US"/>
         </w:rPr>
-        <w:t>Description of the methods, first applications and results, Proceedings of the ENC 2005 (CD-Rom) ENC 2005</w:t>
+        <w:t>Description of the methods, first applications and results, Proceedings of the ENC 2005 (</w:t>
+      </w:r>
+      <w:proofErr w:type="spellStart"/>
+      <w:r>
+        <w:rPr>
+          <w:lang w:val="en-US"/>
+        </w:rPr>
+        <w:t>CD-Rom</w:t>
+      </w:r>
+      <w:proofErr w:type="spellEnd"/>
+      <w:r>
+        <w:rPr>
+          <w:lang w:val="en-US"/>
+        </w:rPr>
+        <w:t>) ENC 2005</w:t>
       </w:r>
       <w:r>
         <w:rPr>
@@ -2265,7 +3042,35 @@
         <w:rPr>
           <w:lang w:val="en-US"/>
         </w:rPr>
-        <w:t>European Nuclear Conference. Nuclear Power for the XXIst Century : From basic research to high-tech industry, France*</w:t>
+        <w:t xml:space="preserve">European Nuclear Conference. Nuclear Power for the </w:t>
+      </w:r>
+      <w:proofErr w:type="spellStart"/>
+      <w:r>
+        <w:rPr>
+          <w:lang w:val="en-US"/>
+        </w:rPr>
+        <w:t>XXIst</w:t>
+      </w:r>
+      <w:proofErr w:type="spellEnd"/>
+      <w:r>
+        <w:rPr>
+          <w:lang w:val="en-US"/>
+        </w:rPr>
+        <w:t xml:space="preserve"> </w:t>
+      </w:r>
+      <w:proofErr w:type="gramStart"/>
+      <w:r>
+        <w:rPr>
+          <w:lang w:val="en-US"/>
+        </w:rPr>
+        <w:t>Century :</w:t>
+      </w:r>
+      <w:proofErr w:type="gramEnd"/>
+      <w:r>
+        <w:rPr>
+          <w:lang w:val="en-US"/>
+        </w:rPr>
+        <w:t xml:space="preserve"> From basic research to high-tech industry, France*</w:t>
       </w:r>
     </w:p>
     <w:p>
@@ -3933,7 +4738,7 @@
     </w:rPrDefault>
     <w:pPrDefault/>
   </w:docDefaults>
-  <w:latentStyles w:defLockedState="0" w:defUIPriority="99" w:defSemiHidden="0" w:defUnhideWhenUsed="0" w:defQFormat="0" w:count="375">
+  <w:latentStyles w:defLockedState="0" w:defUIPriority="99" w:defSemiHidden="0" w:defUnhideWhenUsed="0" w:defQFormat="0" w:count="377">
     <w:lsdException w:name="Normal" w:uiPriority="0" w:qFormat="1"/>
     <w:lsdException w:name="heading 1" w:uiPriority="9" w:qFormat="1"/>
     <w:lsdException w:name="heading 2" w:semiHidden="1" w:uiPriority="9" w:unhideWhenUsed="1" w:qFormat="1"/>
@@ -4039,7 +4844,6 @@
     <w:lsdException w:name="HTML Sample" w:semiHidden="1" w:unhideWhenUsed="1"/>
     <w:lsdException w:name="HTML Typewriter" w:semiHidden="1" w:unhideWhenUsed="1"/>
     <w:lsdException w:name="HTML Variable" w:semiHidden="1" w:unhideWhenUsed="1"/>
-    <w:lsdException w:name="Normal Table" w:semiHidden="1" w:unhideWhenUsed="1"/>
     <w:lsdException w:name="annotation subject" w:semiHidden="1" w:unhideWhenUsed="1"/>
     <w:lsdException w:name="No List" w:semiHidden="1" w:unhideWhenUsed="1"/>
     <w:lsdException w:name="Outline List 1" w:semiHidden="1" w:unhideWhenUsed="1"/>
@@ -4085,11 +4889,9 @@
     <w:lsdException w:name="Table Subtle 1" w:semiHidden="1" w:unhideWhenUsed="1"/>
     <w:lsdException w:name="Table Subtle 2" w:semiHidden="1" w:unhideWhenUsed="1"/>
     <w:lsdException w:name="Table Web 1" w:semiHidden="1" w:unhideWhenUsed="1"/>
-    <w:lsdException w:name="Table Web 2" w:semiHidden="1" w:unhideWhenUsed="1"/>
     <w:lsdException w:name="Table Web 3" w:semiHidden="1" w:unhideWhenUsed="1"/>
     <w:lsdException w:name="Balloon Text" w:semiHidden="1" w:unhideWhenUsed="1"/>
     <w:lsdException w:name="Table Grid" w:uiPriority="39"/>
-    <w:lsdException w:name="Table Theme" w:semiHidden="1" w:unhideWhenUsed="1"/>
     <w:lsdException w:name="Placeholder Text" w:semiHidden="1"/>
     <w:lsdException w:name="No Spacing" w:uiPriority="1" w:qFormat="1"/>
     <w:lsdException w:name="Light Shading" w:uiPriority="60"/>
@@ -4309,6 +5111,8 @@
     <w:lsdException w:name="Smart Hyperlink" w:semiHidden="1" w:unhideWhenUsed="1"/>
     <w:lsdException w:name="Hashtag" w:semiHidden="1" w:unhideWhenUsed="1"/>
     <w:lsdException w:name="Unresolved Mention" w:semiHidden="1" w:unhideWhenUsed="1"/>
+    <w:lsdException w:name="Smart Link" w:semiHidden="1" w:unhideWhenUsed="1"/>
+    <w:lsdException w:name="Smart Link Error" w:semiHidden="1" w:unhideWhenUsed="1"/>
   </w:latentStyles>
   <w:style w:type="paragraph" w:default="1" w:styleId="Normal">
     <w:name w:val="Normal"/>

</xml_diff>